<commit_message>
Erste Version von Line Chart
</commit_message>
<xml_diff>
--- a/Pflichtenheft_PatternPix.docx
+++ b/Pflichtenheft_PatternPix.docx
@@ -30,7 +30,6 @@
         </w:rPr>
         <w:t xml:space="preserve"> </w:t>
       </w:r>
-      <w:proofErr w:type="spellStart"/>
       <w:r>
         <w:rPr>
           <w:b/>
@@ -38,17 +37,7 @@
           <w:sz w:val="40"/>
           <w:szCs w:val="40"/>
         </w:rPr>
-        <w:t>Pix</w:t>
-      </w:r>
-      <w:proofErr w:type="spellEnd"/>
-      <w:r>
-        <w:rPr>
-          <w:b/>
-          <w:bCs/>
-          <w:sz w:val="40"/>
-          <w:szCs w:val="40"/>
-        </w:rPr>
-        <w:t xml:space="preserve"> Trainer Panel</w:t>
+        <w:t>Pix Trainer Panel</w:t>
       </w:r>
     </w:p>
     <w:p/>
@@ -60,15 +49,7 @@
         <w:t>Konzentrationstraining</w:t>
       </w:r>
       <w:r>
-        <w:t xml:space="preserve"> „Pattern </w:t>
-      </w:r>
-      <w:proofErr w:type="spellStart"/>
-      <w:r>
-        <w:t>Pix</w:t>
-      </w:r>
-      <w:proofErr w:type="spellEnd"/>
-      <w:r>
-        <w:t xml:space="preserve">“ </w:t>
+        <w:t xml:space="preserve"> „Pattern Pix“ </w:t>
       </w:r>
       <w:r>
         <w:t xml:space="preserve">für Kinder </w:t>
@@ -201,31 +182,7 @@
         </w:numPr>
       </w:pPr>
       <w:r>
-        <w:t xml:space="preserve">Datenspeicherung über </w:t>
-      </w:r>
-      <w:proofErr w:type="spellStart"/>
-      <w:r>
-        <w:t>Serializierung</w:t>
-      </w:r>
-      <w:proofErr w:type="spellEnd"/>
-      <w:r>
-        <w:t xml:space="preserve"> (Files) und mit Hilfe von Datenbanken (</w:t>
-      </w:r>
-      <w:proofErr w:type="spellStart"/>
-      <w:r>
-        <w:t>Dependency</w:t>
-      </w:r>
-      <w:proofErr w:type="spellEnd"/>
-      <w:r>
-        <w:t xml:space="preserve"> </w:t>
-      </w:r>
-      <w:proofErr w:type="spellStart"/>
-      <w:r>
-        <w:t>Injection</w:t>
-      </w:r>
-      <w:proofErr w:type="spellEnd"/>
-      <w:r>
-        <w:t>)</w:t>
+        <w:t>Datenspeicherung über Serializierung (Files) und mit Hilfe von Datenbanken (Dependency Injection)</w:t>
       </w:r>
     </w:p>
     <w:p>
@@ -258,23 +215,7 @@
         </w:numPr>
       </w:pPr>
       <w:r>
-        <w:t xml:space="preserve">Datenbank muss min 3 Tabellen, </w:t>
-      </w:r>
-      <w:proofErr w:type="spellStart"/>
-      <w:r>
-        <w:t>Stored</w:t>
-      </w:r>
-      <w:proofErr w:type="spellEnd"/>
-      <w:r>
-        <w:t xml:space="preserve"> </w:t>
-      </w:r>
-      <w:proofErr w:type="spellStart"/>
-      <w:r>
-        <w:t>Procedures</w:t>
-      </w:r>
-      <w:proofErr w:type="spellEnd"/>
-      <w:r>
-        <w:t>, Views,… enthalten. (Kommt auf die Anwendung an)</w:t>
+        <w:t>Datenbank muss min 3 Tabellen, Stored Procedures, Views,… enthalten. (Kommt auf die Anwendung an)</w:t>
       </w:r>
     </w:p>
     <w:p>
@@ -296,23 +237,7 @@
         </w:numPr>
       </w:pPr>
       <w:r>
-        <w:t xml:space="preserve">Userführung über </w:t>
-      </w:r>
-      <w:proofErr w:type="spellStart"/>
-      <w:r>
-        <w:t>ToolTips</w:t>
-      </w:r>
-      <w:proofErr w:type="spellEnd"/>
-      <w:r>
-        <w:t>, Infobuttons, Help-</w:t>
-      </w:r>
-      <w:proofErr w:type="spellStart"/>
-      <w:r>
-        <w:t>Fkt</w:t>
-      </w:r>
-      <w:proofErr w:type="spellEnd"/>
-      <w:r>
-        <w:t xml:space="preserve">. etc. </w:t>
+        <w:t xml:space="preserve">Userführung über ToolTips, Infobuttons, Help-Fkt. etc. </w:t>
       </w:r>
       <w:r>
         <w:rPr>
@@ -539,13 +464,94 @@
         <w:rPr>
           <w:lang w:val="de-AT"/>
         </w:rPr>
+        <w:t xml:space="preserve"> durch Klicken auf einen Button</w:t>
+      </w:r>
+      <w:r>
+        <w:rPr>
+          <w:lang w:val="de-AT"/>
+        </w:rPr>
         <w:t xml:space="preserve"> </w:t>
       </w:r>
       <w:r>
         <w:rPr>
           <w:lang w:val="de-AT"/>
         </w:rPr>
-        <w:t>durch Klicken auf einen Button</w:t>
+        <w:t>zur Detailansicht des ausgewählten Kindes zu gelangen</w:t>
+      </w:r>
+      <w:r>
+        <w:rPr>
+          <w:lang w:val="de-AT"/>
+        </w:rPr>
+        <w:t>.</w:t>
+      </w:r>
+    </w:p>
+    <w:p>
+      <w:pPr>
+        <w:rPr>
+          <w:lang w:val="de-AT"/>
+        </w:rPr>
+      </w:pPr>
+      <w:r>
+        <w:rPr>
+          <w:lang w:val="de-AT"/>
+        </w:rPr>
+        <w:t>Ein Trainer soll in der Suchleiste durch Eingabe eines Wertes nach Einträgen in der Liste suchen können.</w:t>
+      </w:r>
+    </w:p>
+    <w:p>
+      <w:pPr>
+        <w:rPr>
+          <w:lang w:val="de-AT"/>
+        </w:rPr>
+      </w:pPr>
+      <w:r>
+        <w:rPr>
+          <w:lang w:val="de-AT"/>
+        </w:rPr>
+        <w:t xml:space="preserve">Ein Trainer muss </w:t>
+      </w:r>
+      <w:r>
+        <w:rPr>
+          <w:lang w:val="de-AT"/>
+        </w:rPr>
+        <w:t>ein neues Kinderprofil anlegen können</w:t>
+      </w:r>
+      <w:r>
+        <w:rPr>
+          <w:lang w:val="de-AT"/>
+        </w:rPr>
+        <w:t xml:space="preserve"> und durch Klicken auf einen Button zur Eingabe</w:t>
+      </w:r>
+      <w:r>
+        <w:rPr>
+          <w:lang w:val="de-AT"/>
+        </w:rPr>
+        <w:t>ansicht gelangen.</w:t>
+      </w:r>
+    </w:p>
+    <w:p>
+      <w:pPr>
+        <w:rPr>
+          <w:lang w:val="de-AT"/>
+        </w:rPr>
+      </w:pPr>
+      <w:r>
+        <w:rPr>
+          <w:lang w:val="de-AT"/>
+        </w:rPr>
+        <w:t>Ein Trainer muss Vorname, Nachname und Geburtsdatum eines Kindes in die entsprechenden Felder eintragen können</w:t>
+      </w:r>
+      <w:r>
+        <w:rPr>
+          <w:lang w:val="de-AT"/>
+        </w:rPr>
+        <w:t xml:space="preserve"> und diese durch Klic</w:t>
+      </w:r>
+      <w:r>
+        <w:rPr>
+          <w:lang w:val="de-AT"/>
+        </w:rPr>
+        <w:t>k</w:t>
       </w:r>
       <w:r>
         <w:rPr>
@@ -557,7 +563,397 @@
         <w:rPr>
           <w:lang w:val="de-AT"/>
         </w:rPr>
-        <w:t>zur Detailansicht des ausgewählten Kindes zu gelangen</w:t>
+        <w:t>en auf einen Button speichern können.</w:t>
+      </w:r>
+    </w:p>
+    <w:p>
+      <w:pPr>
+        <w:rPr>
+          <w:lang w:val="de-AT"/>
+        </w:rPr>
+      </w:pPr>
+      <w:r>
+        <w:rPr>
+          <w:lang w:val="de-AT"/>
+        </w:rPr>
+        <w:t>Ein</w:t>
+      </w:r>
+      <w:r>
+        <w:rPr>
+          <w:lang w:val="de-AT"/>
+        </w:rPr>
+        <w:t xml:space="preserve"> Trainer </w:t>
+      </w:r>
+      <w:r>
+        <w:rPr>
+          <w:lang w:val="de-AT"/>
+        </w:rPr>
+        <w:t>muss auf der Detailseite</w:t>
+      </w:r>
+      <w:r>
+        <w:rPr>
+          <w:lang w:val="de-AT"/>
+        </w:rPr>
+        <w:t xml:space="preserve"> unter dem Namen, Geburtsdatum und Alter </w:t>
+      </w:r>
+      <w:r>
+        <w:rPr>
+          <w:lang w:val="de-AT"/>
+        </w:rPr>
+        <w:t>eines Kindes</w:t>
+      </w:r>
+      <w:r>
+        <w:rPr>
+          <w:lang w:val="de-AT"/>
+        </w:rPr>
+        <w:t xml:space="preserve"> alle Trainingseinheiten </w:t>
+      </w:r>
+      <w:r>
+        <w:rPr>
+          <w:lang w:val="de-AT"/>
+        </w:rPr>
+        <w:t>dieses</w:t>
+      </w:r>
+      <w:r>
+        <w:rPr>
+          <w:lang w:val="de-AT"/>
+        </w:rPr>
+        <w:t xml:space="preserve"> Kindes mit Ergebnissen anzeigen können.</w:t>
+      </w:r>
+      <w:r>
+        <w:rPr>
+          <w:lang w:val="de-AT"/>
+        </w:rPr>
+        <w:t xml:space="preserve"> Der Eintrag eines Trainings um</w:t>
+      </w:r>
+      <w:r>
+        <w:rPr>
+          <w:lang w:val="de-AT"/>
+        </w:rPr>
+        <w:t xml:space="preserve">fasst: </w:t>
+      </w:r>
+      <w:r>
+        <w:rPr>
+          <w:lang w:val="de-AT"/>
+        </w:rPr>
+        <w:t xml:space="preserve">Datum, Uhrzeit, </w:t>
+      </w:r>
+      <w:r>
+        <w:rPr>
+          <w:lang w:val="de-AT"/>
+        </w:rPr>
+        <w:t xml:space="preserve">Symmetrietyp, </w:t>
+      </w:r>
+      <w:r>
+        <w:rPr>
+          <w:lang w:val="de-AT"/>
+        </w:rPr>
+        <w:t>benötigte Zeit</w:t>
+      </w:r>
+      <w:r>
+        <w:rPr>
+          <w:lang w:val="de-AT"/>
+        </w:rPr>
+        <w:t xml:space="preserve"> und Fehler.</w:t>
+      </w:r>
+    </w:p>
+    <w:p>
+      <w:pPr>
+        <w:rPr>
+          <w:lang w:val="de-AT"/>
+        </w:rPr>
+      </w:pPr>
+      <w:r>
+        <w:rPr>
+          <w:lang w:val="de-AT"/>
+        </w:rPr>
+        <w:t>Ein</w:t>
+      </w:r>
+      <w:r>
+        <w:rPr>
+          <w:lang w:val="de-AT"/>
+        </w:rPr>
+        <w:t xml:space="preserve"> Trainer </w:t>
+      </w:r>
+      <w:r>
+        <w:rPr>
+          <w:lang w:val="de-AT"/>
+        </w:rPr>
+        <w:t>soll</w:t>
+      </w:r>
+      <w:r>
+        <w:rPr>
+          <w:lang w:val="de-AT"/>
+        </w:rPr>
+        <w:t xml:space="preserve"> </w:t>
+      </w:r>
+      <w:r>
+        <w:rPr>
+          <w:lang w:val="de-AT"/>
+        </w:rPr>
+        <w:t>auf der Detailseite</w:t>
+      </w:r>
+      <w:r>
+        <w:rPr>
+          <w:lang w:val="de-AT"/>
+        </w:rPr>
+        <w:t xml:space="preserve"> eine Visualisierung des Trainingsverlaufs </w:t>
+      </w:r>
+      <w:r>
+        <w:rPr>
+          <w:lang w:val="de-AT"/>
+        </w:rPr>
+        <w:t xml:space="preserve">als Verlaufskurve von Fehlern und benötigter Zeit </w:t>
+      </w:r>
+      <w:r>
+        <w:rPr>
+          <w:lang w:val="de-AT"/>
+        </w:rPr>
+        <w:t>anzeigen können.</w:t>
+      </w:r>
+    </w:p>
+    <w:p>
+      <w:pPr>
+        <w:rPr>
+          <w:lang w:val="de-AT"/>
+        </w:rPr>
+      </w:pPr>
+      <w:r>
+        <w:rPr>
+          <w:lang w:val="de-AT"/>
+        </w:rPr>
+        <w:t xml:space="preserve">Ein Trainer muss </w:t>
+      </w:r>
+      <w:r>
+        <w:rPr>
+          <w:lang w:val="de-AT"/>
+        </w:rPr>
+        <w:t xml:space="preserve">auf der Detailseite </w:t>
+      </w:r>
+      <w:r>
+        <w:rPr>
+          <w:lang w:val="de-AT"/>
+        </w:rPr>
+        <w:t xml:space="preserve">die Möglichkeit haben durch Klicken auf einen Button zur </w:t>
+      </w:r>
+      <w:r>
+        <w:rPr>
+          <w:lang w:val="de-AT"/>
+        </w:rPr>
+        <w:t>Analyse</w:t>
+      </w:r>
+      <w:r>
+        <w:rPr>
+          <w:lang w:val="de-AT"/>
+        </w:rPr>
+        <w:t xml:space="preserve">ansicht des </w:t>
+      </w:r>
+      <w:r>
+        <w:rPr>
+          <w:lang w:val="de-AT"/>
+        </w:rPr>
+        <w:t>entsprechenden</w:t>
+      </w:r>
+      <w:r>
+        <w:rPr>
+          <w:lang w:val="de-AT"/>
+        </w:rPr>
+        <w:t xml:space="preserve"> Kindes zu gelangen.</w:t>
+      </w:r>
+    </w:p>
+    <w:p>
+      <w:pPr>
+        <w:rPr>
+          <w:lang w:val="de-AT"/>
+        </w:rPr>
+      </w:pPr>
+      <w:r>
+        <w:rPr>
+          <w:lang w:val="de-AT"/>
+        </w:rPr>
+        <w:t xml:space="preserve">Ein Trainer </w:t>
+      </w:r>
+      <w:r>
+        <w:rPr>
+          <w:lang w:val="de-AT"/>
+        </w:rPr>
+        <w:t>muss</w:t>
+      </w:r>
+      <w:r>
+        <w:rPr>
+          <w:lang w:val="de-AT"/>
+        </w:rPr>
+        <w:t xml:space="preserve"> den Fortschritt eines Kindes visuell </w:t>
+      </w:r>
+      <w:r>
+        <w:rPr>
+          <w:lang w:val="de-AT"/>
+        </w:rPr>
+        <w:t xml:space="preserve">als Verlaufskurve </w:t>
+      </w:r>
+      <w:r>
+        <w:rPr>
+          <w:lang w:val="de-AT"/>
+        </w:rPr>
+        <w:t>darstellen können</w:t>
+      </w:r>
+      <w:r>
+        <w:rPr>
+          <w:lang w:val="de-AT"/>
+        </w:rPr>
+        <w:t>, wobei Fehler und Zeit berücksichtigt werden.</w:t>
+      </w:r>
+      <w:r>
+        <w:rPr>
+          <w:lang w:val="de-AT"/>
+        </w:rPr>
+        <w:t xml:space="preserve"> </w:t>
+      </w:r>
+      <w:r>
+        <w:rPr>
+          <w:lang w:val="de-AT"/>
+        </w:rPr>
+        <w:t xml:space="preserve">Zusätzlich muss ein Trainer </w:t>
+      </w:r>
+      <w:r>
+        <w:rPr>
+          <w:lang w:val="de-AT"/>
+        </w:rPr>
+        <w:t>auswählen können 1) für welchen Symmetrietyp 2)</w:t>
+      </w:r>
+      <w:r>
+        <w:rPr>
+          <w:lang w:val="de-AT"/>
+        </w:rPr>
+        <w:t xml:space="preserve"> </w:t>
+      </w:r>
+      <w:r>
+        <w:rPr>
+          <w:lang w:val="de-AT"/>
+        </w:rPr>
+        <w:t>über welchen Zeitraum die Ergebnisse dargestellt werden.</w:t>
+      </w:r>
+    </w:p>
+    <w:p>
+      <w:pPr>
+        <w:rPr>
+          <w:lang w:val="de-AT"/>
+        </w:rPr>
+      </w:pPr>
+      <w:r>
+        <w:rPr>
+          <w:lang w:val="de-AT"/>
+        </w:rPr>
+        <w:t xml:space="preserve">Ein Trainer </w:t>
+      </w:r>
+      <w:r>
+        <w:rPr>
+          <w:lang w:val="de-AT"/>
+        </w:rPr>
+        <w:t xml:space="preserve">soll </w:t>
+      </w:r>
+      <w:r>
+        <w:rPr>
+          <w:lang w:val="de-AT"/>
+        </w:rPr>
+        <w:t>frühere Leistungen eines Kindes mit neueren vergleichen können</w:t>
+      </w:r>
+      <w:r>
+        <w:rPr>
+          <w:lang w:val="de-AT"/>
+        </w:rPr>
+        <w:t>, indem die beiden Kurven übereinandergelegt werden.</w:t>
+      </w:r>
+    </w:p>
+    <w:p>
+      <w:pPr>
+        <w:rPr>
+          <w:lang w:val="de-AT"/>
+        </w:rPr>
+      </w:pPr>
+      <w:r>
+        <w:rPr>
+          <w:lang w:val="de-AT"/>
+        </w:rPr>
+        <w:t>Ein</w:t>
+      </w:r>
+      <w:r>
+        <w:rPr>
+          <w:lang w:val="de-AT"/>
+        </w:rPr>
+        <w:t xml:space="preserve"> Trainer m</w:t>
+      </w:r>
+      <w:r>
+        <w:rPr>
+          <w:lang w:val="de-AT"/>
+        </w:rPr>
+        <w:t>uss</w:t>
+      </w:r>
+      <w:r>
+        <w:rPr>
+          <w:lang w:val="de-AT"/>
+        </w:rPr>
+        <w:t xml:space="preserve"> die </w:t>
+      </w:r>
+      <w:r>
+        <w:rPr>
+          <w:lang w:val="de-AT"/>
+        </w:rPr>
+        <w:t xml:space="preserve">durchschnittliche </w:t>
+      </w:r>
+      <w:r>
+        <w:rPr>
+          <w:lang w:val="de-AT"/>
+        </w:rPr>
+        <w:t xml:space="preserve">Zeit und </w:t>
+      </w:r>
+      <w:r>
+        <w:rPr>
+          <w:lang w:val="de-AT"/>
+        </w:rPr>
+        <w:t xml:space="preserve">durchschnittlichen </w:t>
+      </w:r>
+      <w:r>
+        <w:rPr>
+          <w:lang w:val="de-AT"/>
+        </w:rPr>
+        <w:t>Fehler</w:t>
+      </w:r>
+      <w:r>
+        <w:rPr>
+          <w:lang w:val="de-AT"/>
+        </w:rPr>
+        <w:t xml:space="preserve"> eines Kindes mit </w:t>
+      </w:r>
+      <w:r>
+        <w:rPr>
+          <w:lang w:val="de-AT"/>
+        </w:rPr>
+        <w:t xml:space="preserve">dem Durchschnitt von </w:t>
+      </w:r>
+      <w:r>
+        <w:rPr>
+          <w:lang w:val="de-AT"/>
+        </w:rPr>
+        <w:t xml:space="preserve">Gleichaltrigen </w:t>
+      </w:r>
+      <w:r>
+        <w:rPr>
+          <w:lang w:val="de-AT"/>
+        </w:rPr>
+        <w:t xml:space="preserve">in einem Balkendiagramm </w:t>
+      </w:r>
+      <w:r>
+        <w:rPr>
+          <w:lang w:val="de-AT"/>
+        </w:rPr>
+        <w:t>vergleichen können.</w:t>
+      </w:r>
+      <w:r>
+        <w:rPr>
+          <w:lang w:val="de-AT"/>
+        </w:rPr>
+        <w:t xml:space="preserve"> Eine Aufschlüsselung nach Symmetrietyp soll möglich sein</w:t>
       </w:r>
       <w:r>
         <w:rPr>
@@ -576,465 +972,19 @@
         <w:rPr>
           <w:lang w:val="de-AT"/>
         </w:rPr>
-        <w:t>Ein Trainer soll in der Suchleiste durch Eingabe eines Wertes nach Einträgen in der Liste suchen können.</w:t>
-      </w:r>
-    </w:p>
-    <w:p>
-      <w:pPr>
-        <w:rPr>
-          <w:lang w:val="de-AT"/>
-        </w:rPr>
-      </w:pPr>
-      <w:r>
-        <w:rPr>
-          <w:lang w:val="de-AT"/>
-        </w:rPr>
-        <w:t xml:space="preserve">Ein Trainer muss </w:t>
-      </w:r>
-      <w:r>
-        <w:rPr>
-          <w:lang w:val="de-AT"/>
-        </w:rPr>
-        <w:t>ein neues Kinderprofil anlegen können</w:t>
-      </w:r>
-      <w:r>
-        <w:rPr>
-          <w:lang w:val="de-AT"/>
-        </w:rPr>
-        <w:t xml:space="preserve"> und durch Klicken auf einen Button zur Eingabe</w:t>
-      </w:r>
-      <w:r>
-        <w:rPr>
-          <w:lang w:val="de-AT"/>
-        </w:rPr>
-        <w:t>ansicht gelangen.</w:t>
-      </w:r>
-    </w:p>
-    <w:p>
-      <w:pPr>
-        <w:rPr>
-          <w:lang w:val="de-AT"/>
-        </w:rPr>
-      </w:pPr>
-      <w:r>
-        <w:rPr>
-          <w:lang w:val="de-AT"/>
-        </w:rPr>
-        <w:t>Ein Trainer muss Vorname, Nachname und Geburtsdatum eines Kindes in die entsprechenden Felder eintragen können</w:t>
-      </w:r>
-      <w:r>
-        <w:rPr>
-          <w:lang w:val="de-AT"/>
-        </w:rPr>
-        <w:t xml:space="preserve"> und diese durch Klic</w:t>
-      </w:r>
-      <w:r>
-        <w:rPr>
-          <w:lang w:val="de-AT"/>
-        </w:rPr>
-        <w:t>k</w:t>
-      </w:r>
-      <w:r>
-        <w:rPr>
-          <w:lang w:val="de-AT"/>
-        </w:rPr>
-        <w:t xml:space="preserve"> </w:t>
-      </w:r>
-      <w:r>
-        <w:rPr>
-          <w:lang w:val="de-AT"/>
-        </w:rPr>
-        <w:t>en auf einen Button speichern können.</w:t>
-      </w:r>
-    </w:p>
-    <w:p>
-      <w:pPr>
-        <w:rPr>
-          <w:lang w:val="de-AT"/>
-        </w:rPr>
-      </w:pPr>
-      <w:r>
-        <w:rPr>
-          <w:lang w:val="de-AT"/>
-        </w:rPr>
-        <w:t>Ein</w:t>
-      </w:r>
-      <w:r>
-        <w:rPr>
-          <w:lang w:val="de-AT"/>
-        </w:rPr>
-        <w:t xml:space="preserve"> Trainer </w:t>
-      </w:r>
-      <w:r>
-        <w:rPr>
-          <w:lang w:val="de-AT"/>
-        </w:rPr>
-        <w:t>muss auf der Detailseite</w:t>
-      </w:r>
-      <w:r>
-        <w:rPr>
-          <w:lang w:val="de-AT"/>
-        </w:rPr>
-        <w:t xml:space="preserve"> unter dem Namen, Geburtsdatum und Alter </w:t>
-      </w:r>
-      <w:r>
-        <w:rPr>
-          <w:lang w:val="de-AT"/>
-        </w:rPr>
-        <w:t>eines Kindes</w:t>
-      </w:r>
-      <w:r>
-        <w:rPr>
-          <w:lang w:val="de-AT"/>
-        </w:rPr>
-        <w:t xml:space="preserve"> alle Trainingseinheiten </w:t>
-      </w:r>
-      <w:r>
-        <w:rPr>
-          <w:lang w:val="de-AT"/>
-        </w:rPr>
-        <w:t>dieses</w:t>
-      </w:r>
-      <w:r>
-        <w:rPr>
-          <w:lang w:val="de-AT"/>
-        </w:rPr>
-        <w:t xml:space="preserve"> Kindes mit Ergebnissen anzeigen können.</w:t>
-      </w:r>
-      <w:r>
-        <w:rPr>
-          <w:lang w:val="de-AT"/>
-        </w:rPr>
-        <w:t xml:space="preserve"> Der Eintrag eines Trainings um</w:t>
-      </w:r>
-      <w:r>
-        <w:rPr>
-          <w:lang w:val="de-AT"/>
-        </w:rPr>
-        <w:t xml:space="preserve">fasst: </w:t>
-      </w:r>
-      <w:r>
-        <w:rPr>
-          <w:lang w:val="de-AT"/>
-        </w:rPr>
-        <w:t xml:space="preserve">Datum, Uhrzeit, </w:t>
-      </w:r>
-      <w:r>
-        <w:rPr>
-          <w:lang w:val="de-AT"/>
-        </w:rPr>
-        <w:t xml:space="preserve">Symmetrietyp, </w:t>
-      </w:r>
-      <w:r>
-        <w:rPr>
-          <w:lang w:val="de-AT"/>
-        </w:rPr>
-        <w:t>benötigte Zeit</w:t>
-      </w:r>
-      <w:r>
-        <w:rPr>
-          <w:lang w:val="de-AT"/>
-        </w:rPr>
-        <w:t xml:space="preserve"> und Fehler.</w:t>
-      </w:r>
-    </w:p>
-    <w:p>
-      <w:pPr>
-        <w:rPr>
-          <w:lang w:val="de-AT"/>
-        </w:rPr>
-      </w:pPr>
-      <w:r>
-        <w:rPr>
-          <w:lang w:val="de-AT"/>
-        </w:rPr>
-        <w:t>Ein</w:t>
-      </w:r>
-      <w:r>
-        <w:rPr>
-          <w:lang w:val="de-AT"/>
-        </w:rPr>
-        <w:t xml:space="preserve"> Trainer </w:t>
-      </w:r>
-      <w:r>
-        <w:rPr>
-          <w:lang w:val="de-AT"/>
-        </w:rPr>
-        <w:t>soll</w:t>
-      </w:r>
-      <w:r>
-        <w:rPr>
-          <w:lang w:val="de-AT"/>
-        </w:rPr>
-        <w:t xml:space="preserve"> </w:t>
-      </w:r>
-      <w:r>
-        <w:rPr>
-          <w:lang w:val="de-AT"/>
-        </w:rPr>
-        <w:t>auf der Detailseite</w:t>
-      </w:r>
-      <w:r>
-        <w:rPr>
-          <w:lang w:val="de-AT"/>
-        </w:rPr>
-        <w:t xml:space="preserve"> eine Visualisierung des Trainingsverlaufs </w:t>
-      </w:r>
-      <w:r>
-        <w:rPr>
-          <w:lang w:val="de-AT"/>
-        </w:rPr>
-        <w:t xml:space="preserve">als Verlaufskurve von Fehlern und benötigter Zeit </w:t>
-      </w:r>
-      <w:r>
-        <w:rPr>
-          <w:lang w:val="de-AT"/>
-        </w:rPr>
-        <w:t>anzeigen können.</w:t>
-      </w:r>
-    </w:p>
-    <w:p>
-      <w:pPr>
-        <w:rPr>
-          <w:lang w:val="de-AT"/>
-        </w:rPr>
-      </w:pPr>
-      <w:r>
-        <w:rPr>
-          <w:lang w:val="de-AT"/>
-        </w:rPr>
-        <w:t xml:space="preserve">Ein Trainer muss </w:t>
-      </w:r>
-      <w:r>
-        <w:rPr>
-          <w:lang w:val="de-AT"/>
-        </w:rPr>
-        <w:t xml:space="preserve">auf der Detailseite </w:t>
-      </w:r>
-      <w:r>
-        <w:rPr>
-          <w:lang w:val="de-AT"/>
-        </w:rPr>
-        <w:t xml:space="preserve">die Möglichkeit haben durch Klicken auf einen Button zur </w:t>
-      </w:r>
-      <w:r>
-        <w:rPr>
-          <w:lang w:val="de-AT"/>
-        </w:rPr>
-        <w:t>Analyse</w:t>
-      </w:r>
-      <w:r>
-        <w:rPr>
-          <w:lang w:val="de-AT"/>
-        </w:rPr>
-        <w:t xml:space="preserve">ansicht des </w:t>
-      </w:r>
-      <w:r>
-        <w:rPr>
-          <w:lang w:val="de-AT"/>
-        </w:rPr>
-        <w:t>entsprechenden</w:t>
-      </w:r>
-      <w:r>
-        <w:rPr>
-          <w:lang w:val="de-AT"/>
-        </w:rPr>
-        <w:t xml:space="preserve"> Kindes zu gelangen.</w:t>
-      </w:r>
-    </w:p>
-    <w:p>
-      <w:pPr>
-        <w:rPr>
-          <w:lang w:val="de-AT"/>
-        </w:rPr>
-      </w:pPr>
-      <w:r>
-        <w:rPr>
-          <w:lang w:val="de-AT"/>
-        </w:rPr>
-        <w:t xml:space="preserve">Ein Trainer </w:t>
-      </w:r>
-      <w:r>
-        <w:rPr>
-          <w:lang w:val="de-AT"/>
-        </w:rPr>
-        <w:t>muss</w:t>
-      </w:r>
-      <w:r>
-        <w:rPr>
-          <w:lang w:val="de-AT"/>
-        </w:rPr>
-        <w:t xml:space="preserve"> den Fortschritt eines Kindes visuell </w:t>
-      </w:r>
-      <w:r>
-        <w:rPr>
-          <w:lang w:val="de-AT"/>
-        </w:rPr>
-        <w:t xml:space="preserve">als Verlaufskurve </w:t>
-      </w:r>
-      <w:r>
-        <w:rPr>
-          <w:lang w:val="de-AT"/>
-        </w:rPr>
-        <w:t>darstellen können</w:t>
-      </w:r>
-      <w:r>
-        <w:rPr>
-          <w:lang w:val="de-AT"/>
-        </w:rPr>
-        <w:t>, wobei Fehler und Zeit berücksichtigt werden.</w:t>
-      </w:r>
-      <w:r>
-        <w:rPr>
-          <w:lang w:val="de-AT"/>
-        </w:rPr>
-        <w:t xml:space="preserve"> </w:t>
-      </w:r>
-      <w:r>
-        <w:rPr>
-          <w:lang w:val="de-AT"/>
-        </w:rPr>
-        <w:t xml:space="preserve">Zusätzlich muss ein Trainer </w:t>
-      </w:r>
-      <w:r>
-        <w:rPr>
-          <w:lang w:val="de-AT"/>
-        </w:rPr>
-        <w:t>auswählen können 1) für welchen Symmetrietyp 2)</w:t>
-      </w:r>
-      <w:r>
-        <w:rPr>
-          <w:lang w:val="de-AT"/>
-        </w:rPr>
-        <w:t xml:space="preserve"> </w:t>
-      </w:r>
-      <w:r>
-        <w:rPr>
-          <w:lang w:val="de-AT"/>
-        </w:rPr>
-        <w:t>über welchen Zeitraum die Ergebnisse dargestellt werden.</w:t>
-      </w:r>
-    </w:p>
-    <w:p>
-      <w:pPr>
-        <w:rPr>
-          <w:lang w:val="de-AT"/>
-        </w:rPr>
-      </w:pPr>
-      <w:r>
-        <w:rPr>
-          <w:lang w:val="de-AT"/>
-        </w:rPr>
-        <w:t xml:space="preserve">Ein Trainer </w:t>
-      </w:r>
-      <w:r>
-        <w:rPr>
-          <w:lang w:val="de-AT"/>
-        </w:rPr>
-        <w:t xml:space="preserve">soll </w:t>
-      </w:r>
-      <w:r>
-        <w:rPr>
-          <w:lang w:val="de-AT"/>
-        </w:rPr>
-        <w:t>frühere Leistungen eines Kindes mit neueren vergleichen können</w:t>
-      </w:r>
-      <w:r>
-        <w:rPr>
-          <w:lang w:val="de-AT"/>
-        </w:rPr>
-        <w:t>, indem die beiden Kurven übereinandergelegt werden.</w:t>
-      </w:r>
-    </w:p>
-    <w:p>
-      <w:pPr>
-        <w:rPr>
-          <w:lang w:val="de-AT"/>
-        </w:rPr>
-      </w:pPr>
-      <w:r>
-        <w:rPr>
-          <w:lang w:val="de-AT"/>
-        </w:rPr>
-        <w:t>Ein</w:t>
-      </w:r>
-      <w:r>
-        <w:rPr>
-          <w:lang w:val="de-AT"/>
-        </w:rPr>
-        <w:t xml:space="preserve"> Trainer m</w:t>
-      </w:r>
-      <w:r>
-        <w:rPr>
-          <w:lang w:val="de-AT"/>
-        </w:rPr>
-        <w:t>uss</w:t>
-      </w:r>
-      <w:r>
-        <w:rPr>
-          <w:lang w:val="de-AT"/>
-        </w:rPr>
-        <w:t xml:space="preserve"> die </w:t>
-      </w:r>
-      <w:r>
-        <w:rPr>
-          <w:lang w:val="de-AT"/>
-        </w:rPr>
-        <w:t xml:space="preserve">durchschnittliche </w:t>
-      </w:r>
-      <w:r>
-        <w:rPr>
-          <w:lang w:val="de-AT"/>
-        </w:rPr>
-        <w:t xml:space="preserve">Zeit und </w:t>
-      </w:r>
-      <w:r>
-        <w:rPr>
-          <w:lang w:val="de-AT"/>
-        </w:rPr>
-        <w:t xml:space="preserve">durchschnittlichen </w:t>
-      </w:r>
-      <w:r>
-        <w:rPr>
-          <w:lang w:val="de-AT"/>
-        </w:rPr>
-        <w:t>Fehler</w:t>
-      </w:r>
-      <w:r>
-        <w:rPr>
-          <w:lang w:val="de-AT"/>
-        </w:rPr>
-        <w:t xml:space="preserve"> eines Kindes mit </w:t>
-      </w:r>
-      <w:r>
-        <w:rPr>
-          <w:lang w:val="de-AT"/>
-        </w:rPr>
-        <w:t xml:space="preserve">dem Durchschnitt von </w:t>
-      </w:r>
-      <w:r>
-        <w:rPr>
-          <w:lang w:val="de-AT"/>
-        </w:rPr>
-        <w:t xml:space="preserve">Gleichaltrigen </w:t>
-      </w:r>
-      <w:r>
-        <w:rPr>
-          <w:lang w:val="de-AT"/>
-        </w:rPr>
-        <w:t xml:space="preserve">in einem Balkendiagramm </w:t>
-      </w:r>
-      <w:r>
-        <w:rPr>
-          <w:lang w:val="de-AT"/>
-        </w:rPr>
-        <w:t>vergleichen können.</w:t>
-      </w:r>
-      <w:r>
-        <w:rPr>
-          <w:lang w:val="de-AT"/>
-        </w:rPr>
-        <w:t xml:space="preserve"> Eine Aufschlüsselung nach Symmetrietyp soll möglich sein</w:t>
+        <w:t xml:space="preserve">Ein Trainer muss zwischen </w:t>
+      </w:r>
+      <w:r>
+        <w:rPr>
+          <w:lang w:val="de-AT"/>
+        </w:rPr>
+        <w:t>Speicherung in der Datenbank und Speicherung als JSON-File umschalten können mithilfe eines Switches</w:t>
+      </w:r>
+      <w:r>
+        <w:rPr>
+          <w:lang w:val="de-AT"/>
+        </w:rPr>
+        <w:t>.</w:t>
       </w:r>
     </w:p>
     <w:p>
@@ -1173,13 +1123,8 @@
     <w:pPr>
       <w:pStyle w:val="Kopfzeile"/>
     </w:pPr>
-    <w:proofErr w:type="spellStart"/>
     <w:r>
-      <w:t>Kerzl</w:t>
-    </w:r>
-    <w:proofErr w:type="spellEnd"/>
-    <w:r>
-      <w:t>/Stöckelberger</w:t>
+      <w:t>Kerzl/Stöckelberger</w:t>
     </w:r>
     <w:r>
       <w:ptab w:relativeTo="margin" w:alignment="center" w:leader="none"/>

</xml_diff>